<commit_message>
documentacao visao_negocio e casos_uso
</commit_message>
<xml_diff>
--- a/requisitos/documentacao_caso_uso_ANALISE.docx
+++ b/requisitos/documentacao_caso_uso_ANALISE.docx
@@ -7,9 +7,11 @@
         <w:pStyle w:val="Ttulo"/>
         <w:jc w:val="right"/>
       </w:pPr>
+      <w:proofErr w:type="spellStart"/>
       <w:r>
         <w:t>SleepHelper</w:t>
       </w:r>
+      <w:proofErr w:type="spellEnd"/>
     </w:p>
     <w:p>
       <w:pPr>
@@ -25,15 +27,54 @@
       <w:r>
         <w:fldChar w:fldCharType="separate"/>
       </w:r>
-      <w:r>
-        <w:t xml:space="preserve">Especificação de Caso de Uso: </w:t>
+      <w:proofErr w:type="spellStart"/>
+      <w:r>
+        <w:t>Especificação</w:t>
+      </w:r>
+      <w:proofErr w:type="spellEnd"/>
+      <w:r>
+        <w:t xml:space="preserve"> de Caso de </w:t>
+      </w:r>
+      <w:proofErr w:type="spellStart"/>
+      <w:r>
+        <w:t>Uso</w:t>
+      </w:r>
+      <w:proofErr w:type="spellEnd"/>
+      <w:r>
+        <w:t xml:space="preserve">: </w:t>
       </w:r>
       <w:r>
         <w:fldChar w:fldCharType="end"/>
       </w:r>
-      <w:r>
-        <w:t>Visualizar dias com melhores sonos</w:t>
-      </w:r>
+      <w:proofErr w:type="spellStart"/>
+      <w:r>
+        <w:t>Visualizar</w:t>
+      </w:r>
+      <w:proofErr w:type="spellEnd"/>
+      <w:r>
+        <w:t xml:space="preserve"> </w:t>
+      </w:r>
+      <w:proofErr w:type="spellStart"/>
+      <w:r>
+        <w:t>dias</w:t>
+      </w:r>
+      <w:proofErr w:type="spellEnd"/>
+      <w:r>
+        <w:t xml:space="preserve"> com </w:t>
+      </w:r>
+      <w:proofErr w:type="spellStart"/>
+      <w:r>
+        <w:t>melhores</w:t>
+      </w:r>
+      <w:proofErr w:type="spellEnd"/>
+      <w:r>
+        <w:t xml:space="preserve"> </w:t>
+      </w:r>
+      <w:proofErr w:type="spellStart"/>
+      <w:r>
+        <w:t>sonos</w:t>
+      </w:r>
+      <w:proofErr w:type="spellEnd"/>
     </w:p>
     <w:p>
       <w:pPr>
@@ -62,127 +103,73 @@
     <w:p/>
     <w:p>
       <w:pPr>
-        <w:pStyle w:val="InfoBlue"/>
-      </w:pPr>
-      <w:r>
-        <w:rPr>
-          <w:lang w:val="pt-BR"/>
-        </w:rPr>
-        <w:t>[Observação:</w:t>
-      </w:r>
-      <w:r>
-        <w:t xml:space="preserve"> </w:t>
-      </w:r>
-      <w:r>
-        <w:rPr>
-          <w:lang w:val="pt-BR"/>
-        </w:rPr>
-        <w:t>O template a seguir é fornecido para uso com o Rational Unified Process.</w:t>
-      </w:r>
-      <w:r>
-        <w:t xml:space="preserve"> </w:t>
-      </w:r>
-      <w:r>
-        <w:rPr>
-          <w:lang w:val="pt-BR"/>
-        </w:rPr>
-        <w:t>O texto em azul exibido entre co</w:t>
-      </w:r>
-      <w:r>
-        <w:rPr>
-          <w:lang w:val="pt-BR"/>
-        </w:rPr>
-        <w:t>lchetes e em itálico (style=InfoBlue) foi incluído para orientar o autor e deve ser excluído antes da publicação do documento.</w:t>
-      </w:r>
-      <w:r>
-        <w:t xml:space="preserve"> </w:t>
-      </w:r>
-      <w:r>
-        <w:rPr>
-          <w:lang w:val="pt-BR"/>
-        </w:rPr>
-        <w:t>Qualquer parágrafo inserido após esse estilo será definido automaticamente como normal (style=Body Text).]</w:t>
-      </w:r>
-    </w:p>
-    <w:p>
-      <w:pPr>
-        <w:pStyle w:val="InfoBlue"/>
         <w:rPr>
           <w:lang w:val="fr-FR"/>
         </w:rPr>
       </w:pPr>
-      <w:r>
-        <w:rPr>
-          <w:lang w:val="pt-BR"/>
-        </w:rPr>
-        <w:t>[Para personalizar cam</w:t>
-      </w:r>
-      <w:r>
-        <w:rPr>
-          <w:lang w:val="pt-BR"/>
-        </w:rPr>
-        <w:t>pos automáticos no Microsoft Word (que exibem um plano de fundo cinza quando selecionados), selecione File&gt;Properties e substitua o conteúdo dos campos Title, Subject e Company pelas informações adequadas a esse documento.</w:t>
-      </w:r>
-      <w:r>
-        <w:t xml:space="preserve"> </w:t>
-      </w:r>
-      <w:r>
-        <w:rPr>
-          <w:lang w:val="pt-BR"/>
-        </w:rPr>
-        <w:t>Depois de fechar a caixa de diálo</w:t>
-      </w:r>
-      <w:r>
-        <w:rPr>
-          <w:lang w:val="pt-BR"/>
-        </w:rPr>
-        <w:t>go, para atualizar os campos automáticos no documento inteiro, selecione Edit&gt;Select All (ou Ctrl-A) e pressione F9 ou simplesmente clique no campo e pressione F9.</w:t>
-      </w:r>
-      <w:r>
-        <w:t xml:space="preserve"> </w:t>
-      </w:r>
-      <w:r>
-        <w:rPr>
-          <w:lang w:val="pt-BR"/>
-        </w:rPr>
-        <w:t>Isso deve ser feito separadamente para Cabeçalhos e Rodapés.</w:t>
-      </w:r>
-      <w:r>
+    </w:p>
+    <w:p>
+      <w:pPr>
         <w:rPr>
           <w:lang w:val="fr-FR"/>
         </w:rPr>
-        <w:t xml:space="preserve"> </w:t>
-      </w:r>
-      <w:r>
-        <w:rPr>
-          <w:lang w:val="pt-BR"/>
-        </w:rPr>
-        <w:t>Alt-F9 alterna entre a exibição</w:t>
-      </w:r>
-      <w:r>
-        <w:rPr>
-          <w:lang w:val="pt-BR"/>
-        </w:rPr>
-        <w:t xml:space="preserve"> de nomes de campos e a do conteúdo de campos.</w:t>
-      </w:r>
-      <w:r>
+      </w:pPr>
+    </w:p>
+    <w:p>
+      <w:pPr>
         <w:rPr>
           <w:lang w:val="fr-FR"/>
         </w:rPr>
-        <w:t xml:space="preserve"> </w:t>
-      </w:r>
-      <w:r>
-        <w:rPr>
-          <w:lang w:val="pt-BR"/>
-        </w:rPr>
-        <w:t>Consulte a ajuda do Word para obter mais informações sobre como trabalhar com campos.]</w:t>
-      </w:r>
-      <w:r>
+      </w:pPr>
+    </w:p>
+    <w:p>
+      <w:pPr>
         <w:rPr>
           <w:lang w:val="fr-FR"/>
         </w:rPr>
-        <w:t xml:space="preserve"> </w:t>
-      </w:r>
+      </w:pPr>
+    </w:p>
+    <w:p>
+      <w:pPr>
+        <w:rPr>
+          <w:lang w:val="fr-FR"/>
+        </w:rPr>
+      </w:pPr>
+    </w:p>
+    <w:p>
+      <w:pPr>
+        <w:rPr>
+          <w:lang w:val="fr-FR"/>
+        </w:rPr>
+      </w:pPr>
+    </w:p>
+    <w:p>
+      <w:pPr>
+        <w:rPr>
+          <w:lang w:val="fr-FR"/>
+        </w:rPr>
+      </w:pPr>
+    </w:p>
+    <w:p>
+      <w:pPr>
+        <w:rPr>
+          <w:lang w:val="fr-FR"/>
+        </w:rPr>
+      </w:pPr>
+    </w:p>
+    <w:p>
+      <w:pPr>
+        <w:rPr>
+          <w:lang w:val="fr-FR"/>
+        </w:rPr>
+      </w:pPr>
+    </w:p>
+    <w:p>
+      <w:pPr>
+        <w:rPr>
+          <w:lang w:val="fr-FR"/>
+        </w:rPr>
+      </w:pPr>
     </w:p>
     <w:p>
       <w:pPr>
@@ -260,12 +247,6 @@
         <w:gridCol w:w="2304"/>
       </w:tblGrid>
       <w:tr>
-        <w:tblPrEx>
-          <w:tblCellMar>
-            <w:top w:w="0" w:type="dxa"/>
-            <w:bottom w:w="0" w:type="dxa"/>
-          </w:tblCellMar>
-        </w:tblPrEx>
         <w:tc>
           <w:tcPr>
             <w:tcW w:w="2304" w:type="dxa"/>
@@ -387,12 +368,6 @@
         </w:tc>
       </w:tr>
       <w:tr>
-        <w:tblPrEx>
-          <w:tblCellMar>
-            <w:top w:w="0" w:type="dxa"/>
-            <w:bottom w:w="0" w:type="dxa"/>
-          </w:tblCellMar>
-        </w:tblPrEx>
         <w:tc>
           <w:tcPr>
             <w:tcW w:w="2304" w:type="dxa"/>
@@ -408,7 +383,15 @@
               <w:pStyle w:val="Tabletext"/>
             </w:pPr>
             <w:r>
-              <w:t>16/jun/2021</w:t>
+              <w:t>16/</w:t>
+            </w:r>
+            <w:proofErr w:type="spellStart"/>
+            <w:r>
+              <w:t>jun</w:t>
+            </w:r>
+            <w:proofErr w:type="spellEnd"/>
+            <w:r>
+              <w:t>/2021</w:t>
             </w:r>
           </w:p>
         </w:tc>
@@ -454,11 +437,19 @@
                 <w:lang w:val="fr-FR"/>
               </w:rPr>
             </w:pPr>
+            <w:proofErr w:type="spellStart"/>
             <w:r>
               <w:rPr>
                 <w:lang w:val="pt-BR"/>
               </w:rPr>
-              <w:t>Documentacao caso de uso ANÁLISE</w:t>
+              <w:t>Documentacao</w:t>
+            </w:r>
+            <w:proofErr w:type="spellEnd"/>
+            <w:r>
+              <w:rPr>
+                <w:lang w:val="pt-BR"/>
+              </w:rPr>
+              <w:t xml:space="preserve"> caso de uso ANÁLISE</w:t>
             </w:r>
           </w:p>
         </w:tc>
@@ -486,12 +477,6 @@
         </w:tc>
       </w:tr>
       <w:tr>
-        <w:tblPrEx>
-          <w:tblCellMar>
-            <w:top w:w="0" w:type="dxa"/>
-            <w:bottom w:w="0" w:type="dxa"/>
-          </w:tblCellMar>
-        </w:tblPrEx>
         <w:tc>
           <w:tcPr>
             <w:tcW w:w="2304" w:type="dxa"/>
@@ -558,12 +543,6 @@
         </w:tc>
       </w:tr>
       <w:tr>
-        <w:tblPrEx>
-          <w:tblCellMar>
-            <w:top w:w="0" w:type="dxa"/>
-            <w:bottom w:w="0" w:type="dxa"/>
-          </w:tblCellMar>
-        </w:tblPrEx>
         <w:tc>
           <w:tcPr>
             <w:tcW w:w="2304" w:type="dxa"/>
@@ -630,12 +609,6 @@
         </w:tc>
       </w:tr>
       <w:tr>
-        <w:tblPrEx>
-          <w:tblCellMar>
-            <w:top w:w="0" w:type="dxa"/>
-            <w:bottom w:w="0" w:type="dxa"/>
-          </w:tblCellMar>
-        </w:tblPrEx>
         <w:tc>
           <w:tcPr>
             <w:tcW w:w="2304" w:type="dxa"/>
@@ -715,13 +688,7 @@
           <w:lang w:val="pt-BR"/>
         </w:rPr>
         <w:lastRenderedPageBreak/>
-        <w:t>Índice Analít</w:t>
-      </w:r>
-      <w:r>
-        <w:rPr>
-          <w:lang w:val="pt-BR"/>
-        </w:rPr>
-        <w:t>ico</w:t>
+        <w:t>Índice Analítico</w:t>
       </w:r>
     </w:p>
     <w:p>
@@ -1097,13 +1064,7 @@
         <w:rPr>
           <w:noProof/>
         </w:rPr>
-        <w:instrText xml:space="preserve"> PAGERE</w:instrText>
-      </w:r>
-      <w:r>
-        <w:rPr>
-          <w:noProof/>
-        </w:rPr>
-        <w:instrText xml:space="preserve">F _Toc18208179 \h </w:instrText>
+        <w:instrText xml:space="preserve"> PAGEREF _Toc18208179 \h </w:instrText>
       </w:r>
       <w:r>
         <w:rPr>
@@ -1417,13 +1378,7 @@
         <w:rPr>
           <w:noProof/>
         </w:rPr>
-        <w:instrText xml:space="preserve"> PAGER</w:instrText>
-      </w:r>
-      <w:r>
-        <w:rPr>
-          <w:noProof/>
-        </w:rPr>
-        <w:instrText xml:space="preserve">EF _Toc18208183 \h </w:instrText>
+        <w:instrText xml:space="preserve"> PAGEREF _Toc18208183 \h </w:instrText>
       </w:r>
       <w:r>
         <w:rPr>
@@ -1823,14 +1778,7 @@
           <w:noProof/>
           <w:lang w:val="fr-FR"/>
         </w:rPr>
-        <w:instrText xml:space="preserve"> PAGE</w:instrText>
-      </w:r>
-      <w:r>
-        <w:rPr>
-          <w:noProof/>
-          <w:lang w:val="fr-FR"/>
-        </w:rPr>
-        <w:instrText xml:space="preserve">REF _Toc18208188 \h </w:instrText>
+        <w:instrText xml:space="preserve"> PAGEREF _Toc18208188 \h </w:instrText>
       </w:r>
       <w:r>
         <w:rPr>
@@ -1955,17 +1903,56 @@
       <w:r>
         <w:fldChar w:fldCharType="separate"/>
       </w:r>
-      <w:r>
-        <w:t xml:space="preserve">Especificação de Caso de Uso: </w:t>
+      <w:proofErr w:type="spellStart"/>
+      <w:r>
+        <w:t>Especificação</w:t>
+      </w:r>
+      <w:proofErr w:type="spellEnd"/>
+      <w:r>
+        <w:t xml:space="preserve"> de Caso de </w:t>
+      </w:r>
+      <w:proofErr w:type="spellStart"/>
+      <w:r>
+        <w:t>Uso</w:t>
+      </w:r>
+      <w:proofErr w:type="spellEnd"/>
+      <w:r>
+        <w:t xml:space="preserve">: </w:t>
       </w:r>
       <w:r>
         <w:fldChar w:fldCharType="end"/>
       </w:r>
       <w:bookmarkStart w:id="0" w:name="_Toc425054503"/>
       <w:bookmarkStart w:id="1" w:name="_Toc423410237"/>
-      <w:r>
-        <w:t>Visualizar dias com melhores sonos</w:t>
-      </w:r>
+      <w:proofErr w:type="spellStart"/>
+      <w:r>
+        <w:t>Visualizar</w:t>
+      </w:r>
+      <w:proofErr w:type="spellEnd"/>
+      <w:r>
+        <w:t xml:space="preserve"> </w:t>
+      </w:r>
+      <w:proofErr w:type="spellStart"/>
+      <w:r>
+        <w:t>dias</w:t>
+      </w:r>
+      <w:proofErr w:type="spellEnd"/>
+      <w:r>
+        <w:t xml:space="preserve"> com </w:t>
+      </w:r>
+      <w:proofErr w:type="spellStart"/>
+      <w:r>
+        <w:t>melhores</w:t>
+      </w:r>
+      <w:proofErr w:type="spellEnd"/>
+      <w:r>
+        <w:t xml:space="preserve"> </w:t>
+      </w:r>
+      <w:proofErr w:type="spellStart"/>
+      <w:r>
+        <w:t>sonos</w:t>
+      </w:r>
+      <w:proofErr w:type="spellEnd"/>
       <w:r>
         <w:t xml:space="preserve"> </w:t>
       </w:r>
@@ -1976,76 +1963,6 @@
       <w:pPr>
         <w:pStyle w:val="InfoBlue"/>
       </w:pPr>
-    </w:p>
-    <w:p>
-      <w:pPr>
-        <w:pStyle w:val="InfoBlue"/>
-      </w:pPr>
-      <w:r>
-        <w:rPr>
-          <w:lang w:val="pt-BR"/>
-        </w:rPr>
-        <w:t>[O template a seguir é fornecido para uma Especificação de Caso de Uso, que contém as p</w:t>
-      </w:r>
-      <w:r>
-        <w:rPr>
-          <w:lang w:val="pt-BR"/>
-        </w:rPr>
-        <w:t>ropriedades textuais do caso de uso.</w:t>
-      </w:r>
-      <w:r>
-        <w:t xml:space="preserve"> </w:t>
-      </w:r>
-      <w:r>
-        <w:rPr>
-          <w:lang w:val="pt-BR"/>
-        </w:rPr>
-        <w:t>Este documento é usado com uma ferramenta de gerenciamento de requisitos, como o Rational RequisitePro, para especificar e marcar os requisitos contidos nas propriedades do caso de uso.</w:t>
-      </w:r>
-    </w:p>
-    <w:p>
-      <w:pPr>
-        <w:pStyle w:val="InfoBlue"/>
-        <w:rPr>
-          <w:lang w:val="fr-FR"/>
-        </w:rPr>
-      </w:pPr>
-      <w:r>
-        <w:rPr>
-          <w:lang w:val="pt-BR"/>
-        </w:rPr>
-        <w:t>Os diagramas de caso de uso podem</w:t>
-      </w:r>
-      <w:r>
-        <w:rPr>
-          <w:lang w:val="pt-BR"/>
-        </w:rPr>
-        <w:t xml:space="preserve"> ser desenvolvidos em uma ferramenta de modelagem visual, como o Rational Rose.</w:t>
-      </w:r>
-      <w:r>
-        <w:t xml:space="preserve"> </w:t>
-      </w:r>
-      <w:r>
-        <w:rPr>
-          <w:lang w:val="pt-BR"/>
-        </w:rPr>
-        <w:t>Um relatório de caso de uso, com todas as propriedades, pode ser gerado com o Rational SoDA.</w:t>
-      </w:r>
-      <w:r>
-        <w:t xml:space="preserve"> </w:t>
-      </w:r>
-      <w:r>
-        <w:rPr>
-          <w:lang w:val="pt-BR"/>
-        </w:rPr>
-        <w:t>Para obter mais informações, consulte os mentores de ferramentas do Rational Unifie</w:t>
-      </w:r>
-      <w:r>
-        <w:rPr>
-          <w:lang w:val="pt-BR"/>
-        </w:rPr>
-        <w:t>d Process.]</w:t>
-      </w:r>
     </w:p>
     <w:p>
       <w:pPr>
@@ -2151,11 +2068,24 @@
           <w:lang w:val="fr-FR"/>
         </w:rPr>
       </w:pPr>
+      <w:bookmarkStart w:id="11" w:name="_Hlk74951101"/>
       <w:r>
         <w:rPr>
           <w:lang w:val="fr-FR"/>
         </w:rPr>
-        <w:t>O usuário...</w:t>
+        <w:t>O usuário</w:t>
+      </w:r>
+      <w:r>
+        <w:rPr>
+          <w:lang w:val="fr-FR"/>
+        </w:rPr>
+        <w:t xml:space="preserve"> seleciona a opção </w:t>
+      </w:r>
+      <w:r>
+        <w:rPr>
+          <w:lang w:val="fr-FR"/>
+        </w:rPr>
+        <w:t>‘ver melhores dias’</w:t>
       </w:r>
     </w:p>
     <w:p>
@@ -2172,7 +2102,7 @@
         <w:rPr>
           <w:lang w:val="fr-FR"/>
         </w:rPr>
-        <w:t>O usuário...</w:t>
+        <w:t>O sistema devolve ao usuário uma lista contendo os dados dos dias em que o feedback foi classificado como mais alto para aquele(s) sono(s).</w:t>
       </w:r>
     </w:p>
     <w:p>
@@ -2183,263 +2113,110 @@
           <w:lang w:val="fr-FR"/>
         </w:rPr>
       </w:pPr>
-      <w:bookmarkStart w:id="11" w:name="_Toc425054507"/>
-      <w:bookmarkStart w:id="12" w:name="_Toc423410241"/>
-      <w:bookmarkStart w:id="13" w:name="_Toc18208179"/>
+      <w:bookmarkStart w:id="12" w:name="_Toc425054507"/>
+      <w:bookmarkStart w:id="13" w:name="_Toc423410241"/>
+      <w:bookmarkStart w:id="14" w:name="_Toc18208179"/>
+      <w:bookmarkEnd w:id="11"/>
       <w:r>
         <w:rPr>
           <w:lang w:val="pt-BR"/>
         </w:rPr>
         <w:t>Fluxos Alternativos</w:t>
       </w:r>
-      <w:bookmarkEnd w:id="11"/>
       <w:bookmarkEnd w:id="12"/>
       <w:bookmarkEnd w:id="13"/>
+      <w:bookmarkEnd w:id="14"/>
     </w:p>
     <w:p>
       <w:pPr>
         <w:pStyle w:val="Ttulo3"/>
         <w:widowControl/>
         <w:rPr>
-          <w:lang w:val="fr-FR"/>
-        </w:rPr>
-      </w:pPr>
-      <w:bookmarkStart w:id="14" w:name="_Toc425054508"/>
-      <w:bookmarkStart w:id="15" w:name="_Toc423410242"/>
-      <w:bookmarkStart w:id="16" w:name="_Toc18208180"/>
-      <w:r>
-        <w:rPr>
-          <w:lang w:val="pt-BR"/>
-        </w:rPr>
-        <w:t>&lt; Primeiro Fluxo Alternativo &gt;</w:t>
-      </w:r>
-      <w:bookmarkEnd w:id="14"/>
+          <w:lang w:val="pt-BR"/>
+        </w:rPr>
+      </w:pPr>
+      <w:bookmarkStart w:id="15" w:name="_Toc425054508"/>
+      <w:bookmarkStart w:id="16" w:name="_Toc423410242"/>
+      <w:bookmarkStart w:id="17" w:name="_Toc18208180"/>
+      <w:r>
+        <w:rPr>
+          <w:lang w:val="pt-BR"/>
+        </w:rPr>
+        <w:t xml:space="preserve">&lt; </w:t>
+      </w:r>
+      <w:r>
+        <w:rPr>
+          <w:lang w:val="pt-BR"/>
+        </w:rPr>
+        <w:t>Sistema não possui nenhum registro de sono</w:t>
+      </w:r>
+      <w:r>
+        <w:rPr>
+          <w:lang w:val="pt-BR"/>
+        </w:rPr>
+        <w:t xml:space="preserve"> &gt;</w:t>
+      </w:r>
       <w:bookmarkEnd w:id="15"/>
       <w:bookmarkEnd w:id="16"/>
-    </w:p>
-    <w:p>
-      <w:pPr>
-        <w:pStyle w:val="InfoBlue"/>
+      <w:bookmarkEnd w:id="17"/>
+    </w:p>
+    <w:p>
+      <w:pPr>
+        <w:numPr>
+          <w:ilvl w:val="0"/>
+          <w:numId w:val="22"/>
+        </w:numPr>
         <w:rPr>
           <w:lang w:val="fr-FR"/>
         </w:rPr>
       </w:pPr>
       <w:r>
         <w:rPr>
-          <w:lang w:val="pt-BR"/>
-        </w:rPr>
-        <w:t>[</w:t>
-      </w:r>
-      <w:r>
-        <w:rPr>
-          <w:lang w:val="pt-BR"/>
-        </w:rPr>
-        <w:t>As al</w:t>
-      </w:r>
-      <w:r>
-        <w:rPr>
-          <w:lang w:val="pt-BR"/>
-        </w:rPr>
-        <w:t xml:space="preserve">ternativas mais complexas são descritas em uma seção separada, mencionada na subseção </w:t>
-      </w:r>
-      <w:r>
-        <w:rPr>
-          <w:b/>
-          <w:bCs/>
-          <w:lang w:val="pt-BR"/>
-        </w:rPr>
-        <w:t>Fluxo Básico</w:t>
-      </w:r>
-      <w:r>
-        <w:rPr>
-          <w:lang w:val="pt-BR"/>
-        </w:rPr>
-        <w:t xml:space="preserve"> da seção </w:t>
-      </w:r>
-      <w:r>
-        <w:rPr>
-          <w:b/>
-          <w:bCs/>
-          <w:lang w:val="pt-BR"/>
-        </w:rPr>
-        <w:t>Fluxo de Eventos</w:t>
-      </w:r>
-      <w:r>
-        <w:rPr>
-          <w:lang w:val="pt-BR"/>
-        </w:rPr>
-        <w:t>.</w:t>
-      </w:r>
-      <w:r>
-        <w:rPr>
           <w:lang w:val="fr-FR"/>
         </w:rPr>
-        <w:t xml:space="preserve"> </w:t>
-      </w:r>
-      <w:r>
-        <w:rPr>
-          <w:lang w:val="pt-BR"/>
-        </w:rPr>
-        <w:t xml:space="preserve">Pense nas subseções </w:t>
-      </w:r>
-      <w:r>
-        <w:rPr>
-          <w:b/>
-          <w:bCs/>
-          <w:lang w:val="pt-BR"/>
-        </w:rPr>
-        <w:t>Fluxo Alternativo</w:t>
-      </w:r>
-      <w:r>
-        <w:rPr>
-          <w:lang w:val="pt-BR"/>
-        </w:rPr>
-        <w:t xml:space="preserve"> como comportamentos alternativos — cada fluxo alternativo representa um comportamento altern</w:t>
-      </w:r>
-      <w:r>
-        <w:rPr>
-          <w:lang w:val="pt-BR"/>
-        </w:rPr>
-        <w:t>ativo geralmente devido a exceções que ocorrem no fluxo principal</w:t>
-      </w:r>
-      <w:r>
-        <w:rPr>
-          <w:rFonts w:ascii="Arial" w:hAnsi="Arial"/>
-          <w:lang w:val="pt-BR"/>
-        </w:rPr>
-        <w:t>.</w:t>
-      </w:r>
-      <w:r>
+        <w:t>O usuário seleciona a opção ‘ver melhores dias’</w:t>
+      </w:r>
+    </w:p>
+    <w:p>
+      <w:pPr>
+        <w:numPr>
+          <w:ilvl w:val="0"/>
+          <w:numId w:val="22"/>
+        </w:numPr>
         <w:rPr>
           <w:lang w:val="fr-FR"/>
         </w:rPr>
-        <w:t xml:space="preserve"> </w:t>
-      </w:r>
-      <w:r>
-        <w:rPr>
-          <w:lang w:val="pt-BR"/>
-        </w:rPr>
-        <w:t>O tamanho desses fluxos poderá ser tão extenso quanto o necessário para descrever os eventos associados ao comportamento alternativo.</w:t>
-      </w:r>
+      </w:pPr>
       <w:r>
         <w:rPr>
           <w:lang w:val="fr-FR"/>
         </w:rPr>
-        <w:t xml:space="preserve"> </w:t>
-      </w:r>
-      <w:r>
-        <w:rPr>
-          <w:lang w:val="pt-BR"/>
-        </w:rPr>
-        <w:t>Quando um fluxo alternativo termina, os eventos do prin</w:t>
-      </w:r>
-      <w:r>
-        <w:rPr>
-          <w:lang w:val="pt-BR"/>
-        </w:rPr>
-        <w:t>cipal fluxo de eventos são retomados, a menos que seja especificado algo em contrário.]</w:t>
-      </w:r>
-    </w:p>
-    <w:p>
-      <w:pPr>
-        <w:pStyle w:val="Ttulo4"/>
-        <w:widowControl/>
-      </w:pPr>
-      <w:r>
-        <w:rPr>
-          <w:lang w:val="pt-BR"/>
-        </w:rPr>
-        <w:t>&lt; Um Subfluxo Alternativo &gt;</w:t>
-      </w:r>
-    </w:p>
-    <w:p>
-      <w:pPr>
-        <w:pStyle w:val="InfoBlue"/>
-      </w:pPr>
-      <w:r>
-        <w:rPr>
-          <w:lang w:val="pt-BR"/>
-        </w:rPr>
-        <w:t>[Os fluxos alternativos, por sua vez, podem ser divididos em subseções, se isso contribuir para maior clareza.]</w:t>
-      </w:r>
-    </w:p>
-    <w:p>
-      <w:pPr>
-        <w:pStyle w:val="Ttulo3"/>
-        <w:widowControl/>
-      </w:pPr>
-      <w:bookmarkStart w:id="17" w:name="_Toc425054509"/>
-      <w:bookmarkStart w:id="18" w:name="_Toc423410243"/>
-      <w:bookmarkStart w:id="19" w:name="_Toc18208181"/>
-      <w:r>
-        <w:rPr>
-          <w:lang w:val="pt-BR"/>
-        </w:rPr>
-        <w:t xml:space="preserve">&lt; Segundo Fluxo Alternativo </w:t>
-      </w:r>
-      <w:r>
-        <w:rPr>
-          <w:lang w:val="pt-BR"/>
-        </w:rPr>
-        <w:t>&gt;</w:t>
-      </w:r>
-      <w:bookmarkEnd w:id="17"/>
-      <w:bookmarkEnd w:id="18"/>
-      <w:bookmarkEnd w:id="19"/>
-    </w:p>
-    <w:p>
-      <w:pPr>
-        <w:pStyle w:val="InfoBlue"/>
+        <w:t>O sistema devolve ao usuário uma lista contendo os dados dos dias em que o feedback foi classificado como mais alto para aquele(s) sono(s).</w:t>
+      </w:r>
+    </w:p>
+    <w:p>
+      <w:pPr>
+        <w:numPr>
+          <w:ilvl w:val="0"/>
+          <w:numId w:val="22"/>
+        </w:numPr>
         <w:rPr>
           <w:lang w:val="fr-FR"/>
         </w:rPr>
       </w:pPr>
       <w:r>
         <w:rPr>
-          <w:lang w:val="pt-BR"/>
-        </w:rPr>
-        <w:t>[Pode haver, e muito provavelmente haverá, uma série de fluxos alternativos em um caso de uso.</w:t>
-      </w:r>
-      <w:r>
-        <w:t xml:space="preserve"> </w:t>
-      </w:r>
-      <w:r>
-        <w:rPr>
-          <w:lang w:val="pt-BR"/>
-        </w:rPr>
-        <w:t>Mantenha cada fluxo alternativo separado para aumentar a clareza.</w:t>
-      </w:r>
-      <w:r>
-        <w:t xml:space="preserve"> </w:t>
-      </w:r>
-      <w:r>
-        <w:rPr>
-          <w:lang w:val="pt-BR"/>
-        </w:rPr>
-        <w:t>O uso de fluxos alternativos melhora a legibilidade do caso de uso e evita que os casos de us</w:t>
-      </w:r>
-      <w:r>
-        <w:rPr>
-          <w:lang w:val="pt-BR"/>
-        </w:rPr>
-        <w:t>o sejam decompostos em hierarquias de casos de uso</w:t>
-      </w:r>
-      <w:r>
-        <w:rPr>
-          <w:rFonts w:ascii="Arial" w:hAnsi="Arial"/>
-          <w:lang w:val="pt-BR"/>
-        </w:rPr>
-        <w:t>.</w:t>
-      </w:r>
-      <w:r>
-        <w:t xml:space="preserve"> </w:t>
-      </w:r>
-      <w:r>
-        <w:rPr>
-          <w:lang w:val="pt-BR"/>
-        </w:rPr>
-        <w:t>Lembre-se de que os casos de uso são apenas descrições textuais e que sua finalidade principal é documentar o comportamento de um sistema de maneira clara, concisa e compreensível.]</w:t>
-      </w:r>
+          <w:lang w:val="fr-FR"/>
+        </w:rPr>
+        <w:t>Como a lista está vazia, no lugar dos itens representando cada dia, o usuário visualiza um texto escrito ‘você ainda não registrou nenhum sono’.</w:t>
+      </w:r>
+    </w:p>
+    <w:p>
+      <w:pPr>
+        <w:rPr>
+          <w:lang w:val="pt-BR"/>
+        </w:rPr>
+      </w:pPr>
     </w:p>
     <w:p>
       <w:pPr>
@@ -2451,9 +2228,9 @@
           <w:lang w:val="fr-FR"/>
         </w:rPr>
       </w:pPr>
-      <w:bookmarkStart w:id="20" w:name="_Toc425054510"/>
-      <w:bookmarkStart w:id="21" w:name="_Toc423410251"/>
-      <w:bookmarkStart w:id="22" w:name="_Toc18208182"/>
+      <w:bookmarkStart w:id="18" w:name="_Toc425054510"/>
+      <w:bookmarkStart w:id="19" w:name="_Toc423410251"/>
+      <w:bookmarkStart w:id="20" w:name="_Toc18208182"/>
       <w:r>
         <w:rPr>
           <w:sz w:val="24"/>
@@ -2462,9 +2239,9 @@
         </w:rPr>
         <w:t>Requisitos Especiais</w:t>
       </w:r>
+      <w:bookmarkEnd w:id="18"/>
+      <w:bookmarkEnd w:id="19"/>
       <w:bookmarkEnd w:id="20"/>
-      <w:bookmarkEnd w:id="21"/>
-      <w:bookmarkEnd w:id="22"/>
     </w:p>
     <w:p>
       <w:pPr>
@@ -2472,7 +2249,31 @@
         <w:widowControl/>
       </w:pPr>
       <w:r>
-        <w:t>O Sistema precisa funcionar no Sistema operacional Windows.</w:t>
+        <w:t xml:space="preserve">O Sistema </w:t>
+      </w:r>
+      <w:proofErr w:type="spellStart"/>
+      <w:r>
+        <w:t>precisa</w:t>
+      </w:r>
+      <w:proofErr w:type="spellEnd"/>
+      <w:r>
+        <w:t xml:space="preserve"> </w:t>
+      </w:r>
+      <w:proofErr w:type="spellStart"/>
+      <w:r>
+        <w:t>funcionar</w:t>
+      </w:r>
+      <w:proofErr w:type="spellEnd"/>
+      <w:r>
+        <w:t xml:space="preserve"> no Sistema </w:t>
+      </w:r>
+      <w:proofErr w:type="spellStart"/>
+      <w:r>
+        <w:t>operacional</w:t>
+      </w:r>
+      <w:proofErr w:type="spellEnd"/>
+      <w:r>
+        <w:t xml:space="preserve"> Windows.</w:t>
       </w:r>
     </w:p>
     <w:p/>
@@ -2486,57 +2287,56 @@
           <w:szCs w:val="24"/>
         </w:rPr>
       </w:pPr>
-      <w:bookmarkStart w:id="23" w:name="_Toc425054512"/>
-      <w:bookmarkStart w:id="24" w:name="_Toc423410253"/>
-      <w:bookmarkStart w:id="25" w:name="_Toc18208184"/>
+      <w:bookmarkStart w:id="21" w:name="_Toc425054512"/>
+      <w:bookmarkStart w:id="22" w:name="_Toc423410253"/>
+      <w:bookmarkStart w:id="23" w:name="_Toc18208184"/>
       <w:r>
         <w:rPr>
           <w:sz w:val="24"/>
           <w:szCs w:val="24"/>
           <w:lang w:val="pt-BR"/>
         </w:rPr>
-        <w:lastRenderedPageBreak/>
         <w:t>Precondições</w:t>
       </w:r>
+      <w:bookmarkEnd w:id="21"/>
+      <w:bookmarkEnd w:id="22"/>
       <w:bookmarkEnd w:id="23"/>
+    </w:p>
+    <w:p>
+      <w:pPr>
+        <w:pStyle w:val="Ttulo2"/>
+        <w:widowControl/>
+      </w:pPr>
+      <w:bookmarkStart w:id="24" w:name="_Toc425054513"/>
+      <w:bookmarkStart w:id="25" w:name="_Toc423410254"/>
+      <w:bookmarkStart w:id="26" w:name="_Toc18208185"/>
+      <w:r>
+        <w:rPr>
+          <w:lang w:val="pt-BR"/>
+        </w:rPr>
+        <w:t>O sistema precisa ter, no mínimo, cinco ciclos de sono registrados pelo usuário.</w:t>
+      </w:r>
+    </w:p>
+    <w:p>
+      <w:pPr>
+        <w:pStyle w:val="Ttulo2"/>
+        <w:widowControl/>
+      </w:pPr>
+      <w:r>
+        <w:rPr>
+          <w:lang w:val="pt-BR"/>
+        </w:rPr>
+        <w:t>Todos os últimos ciclos registrados devem conter feedback.</w:t>
+      </w:r>
+      <w:r>
+        <w:rPr>
+          <w:lang w:val="pt-BR"/>
+        </w:rPr>
+        <w:t xml:space="preserve"> </w:t>
+      </w:r>
       <w:bookmarkEnd w:id="24"/>
       <w:bookmarkEnd w:id="25"/>
-    </w:p>
-    <w:p>
-      <w:pPr>
-        <w:pStyle w:val="Ttulo2"/>
-        <w:widowControl/>
-      </w:pPr>
-      <w:bookmarkStart w:id="26" w:name="_Toc425054513"/>
-      <w:bookmarkStart w:id="27" w:name="_Toc423410254"/>
-      <w:bookmarkStart w:id="28" w:name="_Toc18208185"/>
-      <w:r>
-        <w:rPr>
-          <w:lang w:val="pt-BR"/>
-        </w:rPr>
-        <w:t>O sistema precisa ter, no mínimo, cinco ciclos de sono registrados pelo usuário.</w:t>
-      </w:r>
-    </w:p>
-    <w:p>
-      <w:pPr>
-        <w:pStyle w:val="Ttulo2"/>
-        <w:widowControl/>
-      </w:pPr>
-      <w:r>
-        <w:rPr>
-          <w:lang w:val="pt-BR"/>
-        </w:rPr>
-        <w:t>Todos os últimos ciclos registrados devem conter feedback.</w:t>
-      </w:r>
-      <w:r>
-        <w:rPr>
-          <w:lang w:val="pt-BR"/>
-        </w:rPr>
-        <w:t xml:space="preserve"> </w:t>
-      </w:r>
       <w:bookmarkEnd w:id="26"/>
-      <w:bookmarkEnd w:id="27"/>
-      <w:bookmarkEnd w:id="28"/>
     </w:p>
     <w:p>
       <w:pPr>
@@ -2548,9 +2348,9 @@
           <w:szCs w:val="24"/>
         </w:rPr>
       </w:pPr>
-      <w:bookmarkStart w:id="29" w:name="_Toc425054514"/>
-      <w:bookmarkStart w:id="30" w:name="_Toc423410255"/>
-      <w:bookmarkStart w:id="31" w:name="_Toc18208186"/>
+      <w:bookmarkStart w:id="27" w:name="_Toc425054514"/>
+      <w:bookmarkStart w:id="28" w:name="_Toc423410255"/>
+      <w:bookmarkStart w:id="29" w:name="_Toc18208186"/>
       <w:r>
         <w:rPr>
           <w:sz w:val="24"/>
@@ -2559,41 +2359,79 @@
         </w:rPr>
         <w:t>Pós-condições</w:t>
       </w:r>
+      <w:bookmarkEnd w:id="27"/>
+      <w:bookmarkEnd w:id="28"/>
       <w:bookmarkEnd w:id="29"/>
-      <w:bookmarkEnd w:id="30"/>
-      <w:bookmarkEnd w:id="31"/>
-    </w:p>
-    <w:p>
-      <w:pPr>
-        <w:pStyle w:val="InfoBlue"/>
-      </w:pPr>
-      <w:r>
-        <w:rPr>
-          <w:lang w:val="pt-BR"/>
-        </w:rPr>
-        <w:t>[Uma pós-condição de um caso de uso é uma lista dos possíveis estados em que o sistema poderá se encontrar imediatamente depois do término de um caso de uso.]</w:t>
-      </w:r>
     </w:p>
     <w:p>
       <w:pPr>
         <w:pStyle w:val="Ttulo2"/>
         <w:widowControl/>
-        <w:rPr>
-          <w:lang w:val="fr-FR"/>
-        </w:rPr>
-      </w:pPr>
-      <w:bookmarkStart w:id="32" w:name="_Toc425054515"/>
-      <w:bookmarkStart w:id="33" w:name="_Toc423410256"/>
-      <w:bookmarkStart w:id="34" w:name="_Toc18208187"/>
-      <w:r>
-        <w:rPr>
-          <w:lang w:val="pt-BR"/>
-        </w:rPr>
-        <w:t>&lt; Pós-condição Um &gt;</w:t>
-      </w:r>
-      <w:bookmarkEnd w:id="32"/>
-      <w:bookmarkEnd w:id="33"/>
-      <w:bookmarkEnd w:id="34"/>
+        <w:numPr>
+          <w:ilvl w:val="0"/>
+          <w:numId w:val="0"/>
+        </w:numPr>
+        <w:rPr>
+          <w:lang w:val="pt-BR"/>
+        </w:rPr>
+      </w:pPr>
+      <w:r>
+        <w:rPr>
+          <w:lang w:val="pt-BR"/>
+        </w:rPr>
+        <w:t>5.1</w:t>
+      </w:r>
+      <w:r>
+        <w:rPr>
+          <w:lang w:val="pt-BR"/>
+        </w:rPr>
+        <w:tab/>
+      </w:r>
+      <w:r>
+        <w:rPr>
+          <w:lang w:val="pt-BR"/>
+        </w:rPr>
+        <w:t>A lista de exibições dos dias com melhores feedbacks está atualizada</w:t>
+      </w:r>
+    </w:p>
+    <w:p>
+      <w:pPr>
+        <w:pStyle w:val="Ttulo2"/>
+        <w:widowControl/>
+        <w:numPr>
+          <w:ilvl w:val="0"/>
+          <w:numId w:val="0"/>
+        </w:numPr>
+        <w:rPr>
+          <w:lang w:val="pt-BR"/>
+        </w:rPr>
+      </w:pPr>
+      <w:r>
+        <w:rPr>
+          <w:lang w:val="pt-BR"/>
+        </w:rPr>
+        <w:t>5.</w:t>
+      </w:r>
+      <w:r>
+        <w:rPr>
+          <w:lang w:val="pt-BR"/>
+        </w:rPr>
+        <w:t>2</w:t>
+      </w:r>
+      <w:r>
+        <w:rPr>
+          <w:lang w:val="pt-BR"/>
+        </w:rPr>
+        <w:tab/>
+        <w:t>O sistema está na tela de lista com melhores dias.</w:t>
+      </w:r>
+    </w:p>
+    <w:p>
+      <w:pPr>
+        <w:rPr>
+          <w:lang w:val="pt-BR"/>
+        </w:rPr>
+      </w:pPr>
     </w:p>
     <w:p>
       <w:pPr>
@@ -2605,7 +2443,7 @@
           <w:lang w:val="fr-FR"/>
         </w:rPr>
       </w:pPr>
-      <w:bookmarkStart w:id="35" w:name="_Toc18208188"/>
+      <w:bookmarkStart w:id="30" w:name="_Toc18208188"/>
       <w:r>
         <w:rPr>
           <w:sz w:val="24"/>
@@ -2614,48 +2452,20 @@
         </w:rPr>
         <w:t>Pontos de Extensão</w:t>
       </w:r>
-      <w:bookmarkEnd w:id="35"/>
-    </w:p>
-    <w:p>
-      <w:pPr>
-        <w:pStyle w:val="InfoBlue"/>
-      </w:pPr>
-      <w:r>
-        <w:rPr>
-          <w:lang w:val="pt-BR"/>
-        </w:rPr>
-        <w:t>[Pontos de extensão d</w:t>
-      </w:r>
-      <w:r>
-        <w:rPr>
-          <w:lang w:val="pt-BR"/>
-        </w:rPr>
-        <w:t>o caso de uso.]</w:t>
-      </w:r>
+      <w:bookmarkEnd w:id="30"/>
     </w:p>
     <w:p>
       <w:pPr>
         <w:pStyle w:val="Ttulo2"/>
       </w:pPr>
-      <w:bookmarkStart w:id="36" w:name="_Toc18208189"/>
+      <w:bookmarkStart w:id="31" w:name="_Toc18208189"/>
       <w:r>
         <w:rPr>
           <w:lang w:val="pt-BR"/>
         </w:rPr>
         <w:t>&lt;Nome do Ponto de Extensão&gt;</w:t>
       </w:r>
-      <w:bookmarkEnd w:id="36"/>
-    </w:p>
-    <w:p>
-      <w:pPr>
-        <w:pStyle w:val="InfoBlue"/>
-      </w:pPr>
-      <w:r>
-        <w:rPr>
-          <w:lang w:val="pt-BR"/>
-        </w:rPr>
-        <w:t>[Definição da localização do ponto de extensão no fluxo de eventos.]</w:t>
-      </w:r>
+      <w:bookmarkEnd w:id="31"/>
     </w:p>
     <w:sectPr>
       <w:headerReference w:type="default" r:id="rId8"/>
@@ -2718,12 +2528,6 @@
       <w:gridCol w:w="3162"/>
     </w:tblGrid>
     <w:tr>
-      <w:tblPrEx>
-        <w:tblCellMar>
-          <w:top w:w="0" w:type="dxa"/>
-          <w:bottom w:w="0" w:type="dxa"/>
-        </w:tblCellMar>
-      </w:tblPrEx>
       <w:tc>
         <w:tcPr>
           <w:tcW w:w="3162" w:type="dxa"/>
@@ -2742,12 +2546,14 @@
               <w:szCs w:val="24"/>
             </w:rPr>
           </w:pPr>
+          <w:proofErr w:type="spellStart"/>
           <w:r>
             <w:rPr>
               <w:lang w:val="pt-BR"/>
             </w:rPr>
             <w:t>Confidential</w:t>
           </w:r>
+          <w:proofErr w:type="spellEnd"/>
         </w:p>
       </w:tc>
       <w:tc>
@@ -2782,9 +2588,11 @@
           <w:r>
             <w:fldChar w:fldCharType="end"/>
           </w:r>
+          <w:proofErr w:type="spellStart"/>
           <w:r>
             <w:t>KingStar</w:t>
           </w:r>
+          <w:proofErr w:type="spellEnd"/>
           <w:r>
             <w:t xml:space="preserve">, </w:t>
           </w:r>
@@ -2966,6 +2774,7 @@
       </w:rPr>
       <w:fldChar w:fldCharType="separate"/>
     </w:r>
+    <w:proofErr w:type="spellStart"/>
     <w:r>
       <w:rPr>
         <w:rFonts w:ascii="Arial" w:hAnsi="Arial"/>
@@ -2976,6 +2785,7 @@
       </w:rPr>
       <w:t>KingStar</w:t>
     </w:r>
+    <w:proofErr w:type="spellEnd"/>
     <w:r>
       <w:rPr>
         <w:rFonts w:ascii="Arial" w:hAnsi="Arial"/>
@@ -3028,12 +2838,6 @@
       <w:gridCol w:w="3179"/>
     </w:tblGrid>
     <w:tr>
-      <w:tblPrEx>
-        <w:tblCellMar>
-          <w:top w:w="0" w:type="dxa"/>
-          <w:bottom w:w="0" w:type="dxa"/>
-        </w:tblCellMar>
-      </w:tblPrEx>
       <w:tc>
         <w:tcPr>
           <w:tcW w:w="6379" w:type="dxa"/>
@@ -3052,9 +2856,11 @@
               <w:tab w:val="clear" w:pos="8640"/>
             </w:tabs>
           </w:pPr>
+          <w:proofErr w:type="spellStart"/>
           <w:r>
             <w:t>SleepHelper</w:t>
           </w:r>
+          <w:proofErr w:type="spellEnd"/>
         </w:p>
       </w:tc>
       <w:tc>
@@ -3090,12 +2896,6 @@
       </w:tc>
     </w:tr>
     <w:tr>
-      <w:tblPrEx>
-        <w:tblCellMar>
-          <w:top w:w="0" w:type="dxa"/>
-          <w:bottom w:w="0" w:type="dxa"/>
-        </w:tblCellMar>
-      </w:tblPrEx>
       <w:tc>
         <w:tcPr>
           <w:tcW w:w="6379" w:type="dxa"/>
@@ -3111,23 +2911,59 @@
             <w:fldChar w:fldCharType="begin"/>
           </w:r>
           <w:r>
-            <w:instrText>TITLE  \* M</w:instrText>
-          </w:r>
-          <w:r>
-            <w:instrText xml:space="preserve">ERGEFORMAT </w:instrText>
+            <w:instrText xml:space="preserve">TITLE  \* MERGEFORMAT </w:instrText>
           </w:r>
           <w:r>
             <w:fldChar w:fldCharType="separate"/>
           </w:r>
+          <w:proofErr w:type="spellStart"/>
           <w:r>
-            <w:t xml:space="preserve">Especificação de Caso de Uso: </w:t>
+            <w:t>Especificação</w:t>
+          </w:r>
+          <w:proofErr w:type="spellEnd"/>
+          <w:r>
+            <w:t xml:space="preserve"> de Caso de </w:t>
+          </w:r>
+          <w:proofErr w:type="spellStart"/>
+          <w:r>
+            <w:t>Uso</w:t>
+          </w:r>
+          <w:proofErr w:type="spellEnd"/>
+          <w:r>
+            <w:t xml:space="preserve">: </w:t>
           </w:r>
           <w:r>
             <w:fldChar w:fldCharType="end"/>
           </w:r>
+          <w:proofErr w:type="spellStart"/>
           <w:r>
-            <w:t>Visualizar dias com melhores sonos</w:t>
+            <w:t>Visualizar</w:t>
           </w:r>
+          <w:proofErr w:type="spellEnd"/>
+          <w:r>
+            <w:t xml:space="preserve"> </w:t>
+          </w:r>
+          <w:proofErr w:type="spellStart"/>
+          <w:r>
+            <w:t>dias</w:t>
+          </w:r>
+          <w:proofErr w:type="spellEnd"/>
+          <w:r>
+            <w:t xml:space="preserve"> com </w:t>
+          </w:r>
+          <w:proofErr w:type="spellStart"/>
+          <w:r>
+            <w:t>melhores</w:t>
+          </w:r>
+          <w:proofErr w:type="spellEnd"/>
+          <w:r>
+            <w:t xml:space="preserve"> </w:t>
+          </w:r>
+          <w:proofErr w:type="spellStart"/>
+          <w:r>
+            <w:t>sonos</w:t>
+          </w:r>
+          <w:proofErr w:type="spellEnd"/>
         </w:p>
       </w:tc>
       <w:tc>
@@ -3154,18 +2990,20 @@
             <w:t xml:space="preserve">  </w:t>
           </w:r>
           <w:r>
-            <w:t>16/jun/2021</w:t>
+            <w:t>16/</w:t>
+          </w:r>
+          <w:proofErr w:type="spellStart"/>
+          <w:r>
+            <w:t>jun</w:t>
+          </w:r>
+          <w:proofErr w:type="spellEnd"/>
+          <w:r>
+            <w:t>/2021</w:t>
           </w:r>
         </w:p>
       </w:tc>
     </w:tr>
     <w:tr>
-      <w:tblPrEx>
-        <w:tblCellMar>
-          <w:top w:w="0" w:type="dxa"/>
-          <w:bottom w:w="0" w:type="dxa"/>
-        </w:tblCellMar>
-      </w:tblPrEx>
       <w:tc>
         <w:tcPr>
           <w:tcW w:w="9558" w:type="dxa"/>
@@ -3205,54 +3043,63 @@
     <w:lvl w:ilvl="0">
       <w:start w:val="1"/>
       <w:numFmt w:val="decimal"/>
+      <w:pStyle w:val="Ttulo1"/>
       <w:lvlText w:val="%1."/>
       <w:lvlJc w:val="left"/>
     </w:lvl>
     <w:lvl w:ilvl="1">
       <w:start w:val="1"/>
       <w:numFmt w:val="decimal"/>
+      <w:pStyle w:val="Ttulo2"/>
       <w:lvlText w:val="%1.%2"/>
       <w:lvlJc w:val="left"/>
     </w:lvl>
     <w:lvl w:ilvl="2">
       <w:start w:val="1"/>
       <w:numFmt w:val="decimal"/>
+      <w:pStyle w:val="Ttulo3"/>
       <w:lvlText w:val="%1.%2.%3"/>
       <w:lvlJc w:val="left"/>
     </w:lvl>
     <w:lvl w:ilvl="3">
       <w:start w:val="1"/>
       <w:numFmt w:val="decimal"/>
+      <w:pStyle w:val="Ttulo4"/>
       <w:lvlText w:val="%1.%2.%3.%4"/>
       <w:lvlJc w:val="left"/>
     </w:lvl>
     <w:lvl w:ilvl="4">
       <w:start w:val="1"/>
       <w:numFmt w:val="decimal"/>
+      <w:pStyle w:val="Ttulo5"/>
       <w:lvlText w:val="%1.%2.%3.%4.%5"/>
       <w:lvlJc w:val="left"/>
     </w:lvl>
     <w:lvl w:ilvl="5">
       <w:start w:val="1"/>
       <w:numFmt w:val="decimal"/>
+      <w:pStyle w:val="Ttulo6"/>
       <w:lvlText w:val="%1.%2.%3.%4.%5.%6"/>
       <w:lvlJc w:val="left"/>
     </w:lvl>
     <w:lvl w:ilvl="6">
       <w:start w:val="1"/>
       <w:numFmt w:val="decimal"/>
+      <w:pStyle w:val="Ttulo7"/>
       <w:lvlText w:val="%1.%2.%3.%4.%5.%6.%7"/>
       <w:lvlJc w:val="left"/>
     </w:lvl>
     <w:lvl w:ilvl="7">
       <w:start w:val="1"/>
       <w:numFmt w:val="decimal"/>
+      <w:pStyle w:val="Ttulo8"/>
       <w:lvlText w:val="%1.%2.%3.%4.%5.%6.%7.%8"/>
       <w:lvlJc w:val="left"/>
     </w:lvl>
     <w:lvl w:ilvl="8">
       <w:start w:val="1"/>
       <w:numFmt w:val="decimal"/>
+      <w:pStyle w:val="Ttulo9"/>
       <w:lvlText w:val="%1.%2.%3.%4.%5.%6.%7.%8.%9"/>
       <w:lvlJc w:val="left"/>
     </w:lvl>
@@ -3608,6 +3455,120 @@
     </w:lvl>
   </w:abstractNum>
   <w:abstractNum w:abstractNumId="7" w15:restartNumberingAfterBreak="0">
+    <w:nsid w:val="2F2845C8"/>
+    <w:multiLevelType w:val="multilevel"/>
+    <w:tmpl w:val="872E8210"/>
+    <w:lvl w:ilvl="0">
+      <w:start w:val="1"/>
+      <w:numFmt w:val="decimal"/>
+      <w:pStyle w:val="Bullet"/>
+      <w:lvlText w:val="%1."/>
+      <w:lvlJc w:val="left"/>
+      <w:pPr>
+        <w:tabs>
+          <w:tab w:val="num" w:pos="720"/>
+        </w:tabs>
+        <w:ind w:left="720" w:hanging="720"/>
+      </w:pPr>
+    </w:lvl>
+    <w:lvl w:ilvl="1">
+      <w:start w:val="1"/>
+      <w:numFmt w:val="decimal"/>
+      <w:lvlText w:val="%2."/>
+      <w:lvlJc w:val="left"/>
+      <w:pPr>
+        <w:tabs>
+          <w:tab w:val="num" w:pos="1440"/>
+        </w:tabs>
+        <w:ind w:left="1440" w:hanging="720"/>
+      </w:pPr>
+    </w:lvl>
+    <w:lvl w:ilvl="2">
+      <w:start w:val="1"/>
+      <w:numFmt w:val="decimal"/>
+      <w:lvlText w:val="%3."/>
+      <w:lvlJc w:val="left"/>
+      <w:pPr>
+        <w:tabs>
+          <w:tab w:val="num" w:pos="2160"/>
+        </w:tabs>
+        <w:ind w:left="2160" w:hanging="720"/>
+      </w:pPr>
+    </w:lvl>
+    <w:lvl w:ilvl="3">
+      <w:start w:val="1"/>
+      <w:numFmt w:val="decimal"/>
+      <w:lvlText w:val="%4."/>
+      <w:lvlJc w:val="left"/>
+      <w:pPr>
+        <w:tabs>
+          <w:tab w:val="num" w:pos="2880"/>
+        </w:tabs>
+        <w:ind w:left="2880" w:hanging="720"/>
+      </w:pPr>
+    </w:lvl>
+    <w:lvl w:ilvl="4">
+      <w:start w:val="1"/>
+      <w:numFmt w:val="decimal"/>
+      <w:lvlText w:val="%5."/>
+      <w:lvlJc w:val="left"/>
+      <w:pPr>
+        <w:tabs>
+          <w:tab w:val="num" w:pos="3600"/>
+        </w:tabs>
+        <w:ind w:left="3600" w:hanging="720"/>
+      </w:pPr>
+    </w:lvl>
+    <w:lvl w:ilvl="5">
+      <w:start w:val="1"/>
+      <w:numFmt w:val="decimal"/>
+      <w:lvlText w:val="%6."/>
+      <w:lvlJc w:val="left"/>
+      <w:pPr>
+        <w:tabs>
+          <w:tab w:val="num" w:pos="4320"/>
+        </w:tabs>
+        <w:ind w:left="4320" w:hanging="720"/>
+      </w:pPr>
+    </w:lvl>
+    <w:lvl w:ilvl="6">
+      <w:start w:val="1"/>
+      <w:numFmt w:val="decimal"/>
+      <w:lvlText w:val="%7."/>
+      <w:lvlJc w:val="left"/>
+      <w:pPr>
+        <w:tabs>
+          <w:tab w:val="num" w:pos="5040"/>
+        </w:tabs>
+        <w:ind w:left="5040" w:hanging="720"/>
+      </w:pPr>
+    </w:lvl>
+    <w:lvl w:ilvl="7">
+      <w:start w:val="1"/>
+      <w:numFmt w:val="decimal"/>
+      <w:lvlText w:val="%8."/>
+      <w:lvlJc w:val="left"/>
+      <w:pPr>
+        <w:tabs>
+          <w:tab w:val="num" w:pos="5760"/>
+        </w:tabs>
+        <w:ind w:left="5760" w:hanging="720"/>
+      </w:pPr>
+    </w:lvl>
+    <w:lvl w:ilvl="8">
+      <w:start w:val="1"/>
+      <w:numFmt w:val="decimal"/>
+      <w:lvlText w:val="%9."/>
+      <w:lvlJc w:val="left"/>
+      <w:pPr>
+        <w:tabs>
+          <w:tab w:val="num" w:pos="6480"/>
+        </w:tabs>
+        <w:ind w:left="6480" w:hanging="720"/>
+      </w:pPr>
+    </w:lvl>
+  </w:abstractNum>
+  <w:abstractNum w:abstractNumId="8" w15:restartNumberingAfterBreak="0">
     <w:nsid w:val="31DD2C45"/>
     <w:multiLevelType w:val="multilevel"/>
     <w:tmpl w:val="04090001"/>
@@ -3667,7 +3628,7 @@
       <w:lvlJc w:val="left"/>
     </w:lvl>
   </w:abstractNum>
-  <w:abstractNum w:abstractNumId="8" w15:restartNumberingAfterBreak="0">
+  <w:abstractNum w:abstractNumId="9" w15:restartNumberingAfterBreak="0">
     <w:nsid w:val="32982B51"/>
     <w:multiLevelType w:val="multilevel"/>
     <w:tmpl w:val="04090001"/>
@@ -3727,7 +3688,7 @@
       <w:lvlJc w:val="left"/>
     </w:lvl>
   </w:abstractNum>
-  <w:abstractNum w:abstractNumId="9" w15:restartNumberingAfterBreak="0">
+  <w:abstractNum w:abstractNumId="10" w15:restartNumberingAfterBreak="0">
     <w:nsid w:val="3375481C"/>
     <w:multiLevelType w:val="multilevel"/>
     <w:tmpl w:val="E6747DA6"/>
@@ -3787,7 +3748,7 @@
       <w:lvlJc w:val="left"/>
     </w:lvl>
   </w:abstractNum>
-  <w:abstractNum w:abstractNumId="10" w15:restartNumberingAfterBreak="0">
+  <w:abstractNum w:abstractNumId="11" w15:restartNumberingAfterBreak="0">
     <w:nsid w:val="369D5471"/>
     <w:multiLevelType w:val="multilevel"/>
     <w:tmpl w:val="04090001"/>
@@ -3847,7 +3808,7 @@
       <w:lvlJc w:val="left"/>
     </w:lvl>
   </w:abstractNum>
-  <w:abstractNum w:abstractNumId="11" w15:restartNumberingAfterBreak="0">
+  <w:abstractNum w:abstractNumId="12" w15:restartNumberingAfterBreak="0">
     <w:nsid w:val="42B97F7B"/>
     <w:multiLevelType w:val="multilevel"/>
     <w:tmpl w:val="04090001"/>
@@ -3907,7 +3868,7 @@
       <w:lvlJc w:val="left"/>
     </w:lvl>
   </w:abstractNum>
-  <w:abstractNum w:abstractNumId="12" w15:restartNumberingAfterBreak="0">
+  <w:abstractNum w:abstractNumId="13" w15:restartNumberingAfterBreak="0">
     <w:nsid w:val="49E170D0"/>
     <w:multiLevelType w:val="multilevel"/>
     <w:tmpl w:val="04090001"/>
@@ -3967,7 +3928,7 @@
       <w:lvlJc w:val="left"/>
     </w:lvl>
   </w:abstractNum>
-  <w:abstractNum w:abstractNumId="13" w15:restartNumberingAfterBreak="0">
+  <w:abstractNum w:abstractNumId="14" w15:restartNumberingAfterBreak="0">
     <w:nsid w:val="4F64732B"/>
     <w:multiLevelType w:val="multilevel"/>
     <w:tmpl w:val="04090001"/>
@@ -4027,7 +3988,7 @@
       <w:lvlJc w:val="left"/>
     </w:lvl>
   </w:abstractNum>
-  <w:abstractNum w:abstractNumId="14" w15:restartNumberingAfterBreak="0">
+  <w:abstractNum w:abstractNumId="15" w15:restartNumberingAfterBreak="0">
     <w:nsid w:val="52DF734E"/>
     <w:multiLevelType w:val="multilevel"/>
     <w:tmpl w:val="04090001"/>
@@ -4087,7 +4048,7 @@
       <w:lvlJc w:val="left"/>
     </w:lvl>
   </w:abstractNum>
-  <w:abstractNum w:abstractNumId="15" w15:restartNumberingAfterBreak="0">
+  <w:abstractNum w:abstractNumId="16" w15:restartNumberingAfterBreak="0">
     <w:nsid w:val="541446B6"/>
     <w:multiLevelType w:val="hybridMultilevel"/>
     <w:tmpl w:val="DA7A0FBA"/>
@@ -4200,7 +4161,7 @@
       </w:rPr>
     </w:lvl>
   </w:abstractNum>
-  <w:abstractNum w:abstractNumId="16" w15:restartNumberingAfterBreak="0">
+  <w:abstractNum w:abstractNumId="17" w15:restartNumberingAfterBreak="0">
     <w:nsid w:val="6D2F7D46"/>
     <w:multiLevelType w:val="multilevel"/>
     <w:tmpl w:val="04090001"/>
@@ -4260,7 +4221,7 @@
       <w:lvlJc w:val="left"/>
     </w:lvl>
   </w:abstractNum>
-  <w:abstractNum w:abstractNumId="17" w15:restartNumberingAfterBreak="0">
+  <w:abstractNum w:abstractNumId="18" w15:restartNumberingAfterBreak="0">
     <w:nsid w:val="71F21F2A"/>
     <w:multiLevelType w:val="multilevel"/>
     <w:tmpl w:val="04090001"/>
@@ -4320,7 +4281,7 @@
       <w:lvlJc w:val="left"/>
     </w:lvl>
   </w:abstractNum>
-  <w:abstractNum w:abstractNumId="18" w15:restartNumberingAfterBreak="0">
+  <w:abstractNum w:abstractNumId="19" w15:restartNumberingAfterBreak="0">
     <w:nsid w:val="743601FB"/>
     <w:multiLevelType w:val="multilevel"/>
     <w:tmpl w:val="04090001"/>
@@ -4380,7 +4341,7 @@
       <w:lvlJc w:val="left"/>
     </w:lvl>
   </w:abstractNum>
-  <w:abstractNum w:abstractNumId="19" w15:restartNumberingAfterBreak="0">
+  <w:abstractNum w:abstractNumId="20" w15:restartNumberingAfterBreak="0">
     <w:nsid w:val="756150CA"/>
     <w:multiLevelType w:val="multilevel"/>
     <w:tmpl w:val="04090001"/>
@@ -4440,7 +4401,7 @@
       <w:lvlJc w:val="left"/>
     </w:lvl>
   </w:abstractNum>
-  <w:abstractNum w:abstractNumId="20" w15:restartNumberingAfterBreak="0">
+  <w:abstractNum w:abstractNumId="21" w15:restartNumberingAfterBreak="0">
     <w:nsid w:val="7BE434D7"/>
     <w:multiLevelType w:val="multilevel"/>
     <w:tmpl w:val="04090001"/>
@@ -4521,16 +4482,16 @@
     </w:lvlOverride>
   </w:num>
   <w:num w:numId="3">
-    <w:abstractNumId w:val="9"/>
+    <w:abstractNumId w:val="10"/>
   </w:num>
   <w:num w:numId="4">
-    <w:abstractNumId w:val="20"/>
+    <w:abstractNumId w:val="21"/>
   </w:num>
   <w:num w:numId="5">
-    <w:abstractNumId w:val="14"/>
+    <w:abstractNumId w:val="15"/>
   </w:num>
   <w:num w:numId="6">
-    <w:abstractNumId w:val="13"/>
+    <w:abstractNumId w:val="14"/>
   </w:num>
   <w:num w:numId="7">
     <w:abstractNumId w:val="1"/>
@@ -4552,46 +4513,49 @@
     <w:abstractNumId w:val="2"/>
   </w:num>
   <w:num w:numId="9">
-    <w:abstractNumId w:val="19"/>
+    <w:abstractNumId w:val="20"/>
   </w:num>
   <w:num w:numId="10">
     <w:abstractNumId w:val="3"/>
   </w:num>
   <w:num w:numId="11">
-    <w:abstractNumId w:val="10"/>
+    <w:abstractNumId w:val="11"/>
   </w:num>
   <w:num w:numId="12">
-    <w:abstractNumId w:val="8"/>
+    <w:abstractNumId w:val="9"/>
   </w:num>
   <w:num w:numId="13">
-    <w:abstractNumId w:val="18"/>
+    <w:abstractNumId w:val="19"/>
   </w:num>
   <w:num w:numId="14">
-    <w:abstractNumId w:val="7"/>
+    <w:abstractNumId w:val="8"/>
   </w:num>
   <w:num w:numId="15">
     <w:abstractNumId w:val="4"/>
   </w:num>
   <w:num w:numId="16">
-    <w:abstractNumId w:val="17"/>
+    <w:abstractNumId w:val="18"/>
   </w:num>
   <w:num w:numId="17">
-    <w:abstractNumId w:val="12"/>
+    <w:abstractNumId w:val="13"/>
   </w:num>
   <w:num w:numId="18">
     <w:abstractNumId w:val="5"/>
   </w:num>
   <w:num w:numId="19">
-    <w:abstractNumId w:val="11"/>
+    <w:abstractNumId w:val="12"/>
   </w:num>
   <w:num w:numId="20">
     <w:abstractNumId w:val="6"/>
   </w:num>
   <w:num w:numId="21">
+    <w:abstractNumId w:val="17"/>
+  </w:num>
+  <w:num w:numId="22">
     <w:abstractNumId w:val="16"/>
   </w:num>
-  <w:num w:numId="22">
-    <w:abstractNumId w:val="15"/>
+  <w:num w:numId="23">
+    <w:abstractNumId w:val="7"/>
   </w:num>
 </w:numbering>
 </file>
@@ -5164,7 +5128,9 @@
   </w:style>
   <w:style w:type="character" w:default="1" w:styleId="Fontepargpadro">
     <w:name w:val="Default Paragraph Font"/>
+    <w:uiPriority w:val="1"/>
     <w:semiHidden/>
+    <w:unhideWhenUsed/>
   </w:style>
   <w:style w:type="table" w:default="1" w:styleId="Tabelanormal">
     <w:name w:val="Normal Table"/>
@@ -5511,13 +5477,13 @@
     <w:pPr>
       <w:widowControl/>
       <w:numPr>
-        <w:numId w:val="81"/>
+        <w:numId w:val="23"/>
       </w:numPr>
       <w:tabs>
         <w:tab w:val="left" w:pos="720"/>
       </w:tabs>
       <w:spacing w:before="120" w:line="240" w:lineRule="auto"/>
-      <w:ind w:left="720" w:right="360"/>
+      <w:ind w:right="360"/>
       <w:jc w:val="both"/>
     </w:pPr>
   </w:style>

</xml_diff>